<commit_message>
Alterado a imagem dos marcadores.
</commit_message>
<xml_diff>
--- a/Marcadores/Marcadores.docx
+++ b/Marcadores/Marcadores.docx
@@ -3,16 +3,33 @@
 <w:document xmlns:wpc="http://schemas.microsoft.com/office/word/2010/wordprocessingCanvas" xmlns:cx="http://schemas.microsoft.com/office/drawing/2014/chartex" xmlns:cx1="http://schemas.microsoft.com/office/drawing/2015/9/8/chartex" xmlns:cx2="http://schemas.microsoft.com/office/drawing/2015/10/21/chartex" xmlns:cx3="http://schemas.microsoft.com/office/drawing/2016/5/9/chartex" xmlns:cx4="http://schemas.microsoft.com/office/drawing/2016/5/10/chartex" xmlns:cx5="http://schemas.microsoft.com/office/drawing/2016/5/11/chartex" xmlns:cx6="http://schemas.microsoft.com/office/drawing/2016/5/12/chartex" xmlns:cx7="http://schemas.microsoft.com/office/drawing/2016/5/13/chartex" xmlns:cx8="http://schemas.microsoft.com/office/drawing/2016/5/14/chartex" xmlns:mc="http://schemas.openxmlformats.org/markup-compatibility/2006" xmlns:aink="http://schemas.microsoft.com/office/drawing/2016/ink" xmlns:am3d="http://schemas.microsoft.com/office/drawing/2017/model3d" xmlns:o="urn:schemas-microsoft-com:office:office" xmlns:r="http://schemas.openxmlformats.org/officeDocument/2006/relationships" xmlns:m="http://schemas.openxmlformats.org/officeDocument/2006/math" xmlns:v="urn:schemas-microsoft-com:vml" xmlns:wp14="http://schemas.microsoft.com/office/word/2010/wordprocessingDrawing" xmlns:wp="http://schemas.openxmlformats.org/drawingml/2006/wordprocessingDrawing" xmlns:w10="urn:schemas-microsoft-com:office:word" xmlns:w="http://schemas.openxmlformats.org/wordprocessingml/2006/main" xmlns:w14="http://schemas.microsoft.com/office/word/2010/wordml" xmlns:w15="http://schemas.microsoft.com/office/word/2012/wordml" xmlns:w16cid="http://schemas.microsoft.com/office/word/2016/wordml/cid" xmlns:w16se="http://schemas.microsoft.com/office/word/2015/wordml/symex" xmlns:wpg="http://schemas.microsoft.com/office/word/2010/wordprocessingGroup" xmlns:wpi="http://schemas.microsoft.com/office/word/2010/wordprocessingInk" xmlns:wne="http://schemas.microsoft.com/office/word/2006/wordml" xmlns:wps="http://schemas.microsoft.com/office/word/2010/wordprocessingShape" mc:Ignorable="w14 w15 w16se w16cid wp14">
   <w:body>
     <w:p>
-      <w:bookmarkStart w:id="0" w:name="_GoBack"/>
+      <w:pPr>
+        <w:jc w:val="center"/>
+      </w:pPr>
+    </w:p>
+    <w:p>
+      <w:pPr>
+        <w:jc w:val="center"/>
+      </w:pPr>
+    </w:p>
+    <w:p>
+      <w:pPr>
+        <w:jc w:val="center"/>
+      </w:pPr>
+    </w:p>
+    <w:p>
+      <w:pPr>
+        <w:jc w:val="center"/>
+      </w:pPr>
       <w:r>
         <w:rPr>
           <w:noProof/>
         </w:rPr>
         <w:drawing>
           <wp:inline distT="0" distB="0" distL="0" distR="0">
-            <wp:extent cx="1800000" cy="1800000"/>
+            <wp:extent cx="2520000" cy="2520000"/>
             <wp:effectExtent l="0" t="0" r="0" b="0"/>
-            <wp:docPr id="1" name="Imagem 1"/>
+            <wp:docPr id="20" name="Imagem 20"/>
             <wp:cNvGraphicFramePr>
               <a:graphicFrameLocks xmlns:a="http://schemas.openxmlformats.org/drawingml/2006/main" noChangeAspect="1"/>
             </wp:cNvGraphicFramePr>
@@ -20,7 +37,7 @@
               <a:graphicData uri="http://schemas.openxmlformats.org/drawingml/2006/picture">
                 <pic:pic xmlns:pic="http://schemas.openxmlformats.org/drawingml/2006/picture">
                   <pic:nvPicPr>
-                    <pic:cNvPr id="1" name="markerLetter1.jpg"/>
+                    <pic:cNvPr id="20" name="markerLetter1.jpg"/>
                     <pic:cNvPicPr/>
                   </pic:nvPicPr>
                   <pic:blipFill>
@@ -38,7 +55,7 @@
                   <pic:spPr>
                     <a:xfrm>
                       <a:off x="0" y="0"/>
-                      <a:ext cx="1800000" cy="1800000"/>
+                      <a:ext cx="2520000" cy="2520000"/>
                     </a:xfrm>
                     <a:prstGeom prst="rect">
                       <a:avLst/>
@@ -50,19 +67,55 @@
           </wp:inline>
         </w:drawing>
       </w:r>
-      <w:bookmarkEnd w:id="0"/>
-    </w:p>
-    <w:p/>
-    <w:p>
+    </w:p>
+    <w:p>
+      <w:pPr>
+        <w:jc w:val="center"/>
+      </w:pPr>
+    </w:p>
+    <w:p>
+      <w:pPr>
+        <w:jc w:val="center"/>
+      </w:pPr>
+    </w:p>
+    <w:p>
+      <w:pPr>
+        <w:jc w:val="center"/>
+      </w:pPr>
+    </w:p>
+    <w:p>
+      <w:pPr>
+        <w:jc w:val="center"/>
+      </w:pPr>
+    </w:p>
+    <w:p>
+      <w:pPr>
+        <w:jc w:val="center"/>
+      </w:pPr>
+    </w:p>
+    <w:p>
+      <w:pPr>
+        <w:jc w:val="center"/>
+      </w:pPr>
+    </w:p>
+    <w:p>
+      <w:pPr>
+        <w:jc w:val="center"/>
+      </w:pPr>
+    </w:p>
+    <w:p>
+      <w:pPr>
+        <w:jc w:val="center"/>
+      </w:pPr>
       <w:r>
         <w:rPr>
           <w:noProof/>
         </w:rPr>
         <w:drawing>
           <wp:inline distT="0" distB="0" distL="0" distR="0">
-            <wp:extent cx="1800000" cy="1800000"/>
+            <wp:extent cx="2520000" cy="2520000"/>
             <wp:effectExtent l="0" t="0" r="0" b="0"/>
-            <wp:docPr id="2" name="Imagem 2"/>
+            <wp:docPr id="21" name="Imagem 21"/>
             <wp:cNvGraphicFramePr>
               <a:graphicFrameLocks xmlns:a="http://schemas.openxmlformats.org/drawingml/2006/main" noChangeAspect="1"/>
             </wp:cNvGraphicFramePr>
@@ -70,7 +123,7 @@
               <a:graphicData uri="http://schemas.openxmlformats.org/drawingml/2006/picture">
                 <pic:pic xmlns:pic="http://schemas.openxmlformats.org/drawingml/2006/picture">
                   <pic:nvPicPr>
-                    <pic:cNvPr id="2" name="markerLetter2.jpg"/>
+                    <pic:cNvPr id="21" name="markerLetter2.jpg"/>
                     <pic:cNvPicPr/>
                   </pic:nvPicPr>
                   <pic:blipFill>
@@ -88,7 +141,7 @@
                   <pic:spPr>
                     <a:xfrm>
                       <a:off x="0" y="0"/>
-                      <a:ext cx="1800000" cy="1800000"/>
+                      <a:ext cx="2520000" cy="2520000"/>
                     </a:xfrm>
                     <a:prstGeom prst="rect">
                       <a:avLst/>
@@ -101,17 +154,64 @@
         </w:drawing>
       </w:r>
     </w:p>
-    <w:p/>
-    <w:p>
+    <w:p>
+      <w:pPr>
+        <w:jc w:val="center"/>
+      </w:pPr>
+    </w:p>
+    <w:p>
+      <w:pPr>
+        <w:jc w:val="center"/>
+      </w:pPr>
+    </w:p>
+    <w:p>
+      <w:pPr>
+        <w:jc w:val="center"/>
+      </w:pPr>
+    </w:p>
+    <w:p>
+      <w:pPr>
+        <w:jc w:val="center"/>
+      </w:pPr>
+    </w:p>
+    <w:p>
+      <w:pPr>
+        <w:jc w:val="center"/>
+      </w:pPr>
+    </w:p>
+    <w:p>
+      <w:pPr>
+        <w:jc w:val="center"/>
+      </w:pPr>
+    </w:p>
+    <w:p>
+      <w:pPr>
+        <w:jc w:val="center"/>
+      </w:pPr>
+    </w:p>
+    <w:p>
+      <w:pPr>
+        <w:jc w:val="center"/>
+      </w:pPr>
+    </w:p>
+    <w:p>
+      <w:pPr>
+        <w:jc w:val="center"/>
+      </w:pPr>
+    </w:p>
+    <w:p>
+      <w:pPr>
+        <w:jc w:val="center"/>
+      </w:pPr>
       <w:r>
         <w:rPr>
           <w:noProof/>
         </w:rPr>
         <w:drawing>
           <wp:inline distT="0" distB="0" distL="0" distR="0">
-            <wp:extent cx="1800000" cy="1800000"/>
+            <wp:extent cx="2520000" cy="2520000"/>
             <wp:effectExtent l="0" t="0" r="0" b="0"/>
-            <wp:docPr id="3" name="Imagem 3"/>
+            <wp:docPr id="22" name="Imagem 22"/>
             <wp:cNvGraphicFramePr>
               <a:graphicFrameLocks xmlns:a="http://schemas.openxmlformats.org/drawingml/2006/main" noChangeAspect="1"/>
             </wp:cNvGraphicFramePr>
@@ -119,7 +219,7 @@
               <a:graphicData uri="http://schemas.openxmlformats.org/drawingml/2006/picture">
                 <pic:pic xmlns:pic="http://schemas.openxmlformats.org/drawingml/2006/picture">
                   <pic:nvPicPr>
-                    <pic:cNvPr id="3" name="markerLetter3.jpg"/>
+                    <pic:cNvPr id="22" name="markerLetter3.jpg"/>
                     <pic:cNvPicPr/>
                   </pic:nvPicPr>
                   <pic:blipFill>
@@ -137,7 +237,7 @@
                   <pic:spPr>
                     <a:xfrm>
                       <a:off x="0" y="0"/>
-                      <a:ext cx="1800000" cy="1800000"/>
+                      <a:ext cx="2520000" cy="2520000"/>
                     </a:xfrm>
                     <a:prstGeom prst="rect">
                       <a:avLst/>
@@ -150,17 +250,54 @@
         </w:drawing>
       </w:r>
     </w:p>
-    <w:p/>
-    <w:p>
+    <w:p>
+      <w:pPr>
+        <w:jc w:val="center"/>
+      </w:pPr>
+    </w:p>
+    <w:p>
+      <w:pPr>
+        <w:jc w:val="center"/>
+      </w:pPr>
+    </w:p>
+    <w:p>
+      <w:pPr>
+        <w:jc w:val="center"/>
+      </w:pPr>
+    </w:p>
+    <w:p>
+      <w:pPr>
+        <w:jc w:val="center"/>
+      </w:pPr>
+    </w:p>
+    <w:p>
+      <w:pPr>
+        <w:jc w:val="center"/>
+      </w:pPr>
+    </w:p>
+    <w:p>
+      <w:pPr>
+        <w:jc w:val="center"/>
+      </w:pPr>
+    </w:p>
+    <w:p>
+      <w:pPr>
+        <w:jc w:val="center"/>
+      </w:pPr>
+    </w:p>
+    <w:p>
+      <w:pPr>
+        <w:jc w:val="center"/>
+      </w:pPr>
       <w:r>
         <w:rPr>
           <w:noProof/>
         </w:rPr>
         <w:drawing>
           <wp:inline distT="0" distB="0" distL="0" distR="0">
-            <wp:extent cx="1800000" cy="1800000"/>
+            <wp:extent cx="2520000" cy="2520000"/>
             <wp:effectExtent l="0" t="0" r="0" b="0"/>
-            <wp:docPr id="4" name="Imagem 4"/>
+            <wp:docPr id="23" name="Imagem 23"/>
             <wp:cNvGraphicFramePr>
               <a:graphicFrameLocks xmlns:a="http://schemas.openxmlformats.org/drawingml/2006/main" noChangeAspect="1"/>
             </wp:cNvGraphicFramePr>
@@ -168,7 +305,7 @@
               <a:graphicData uri="http://schemas.openxmlformats.org/drawingml/2006/picture">
                 <pic:pic xmlns:pic="http://schemas.openxmlformats.org/drawingml/2006/picture">
                   <pic:nvPicPr>
-                    <pic:cNvPr id="4" name="markerLetter4.jpg"/>
+                    <pic:cNvPr id="23" name="markerLetter4.jpg"/>
                     <pic:cNvPicPr/>
                   </pic:nvPicPr>
                   <pic:blipFill>
@@ -186,7 +323,7 @@
                   <pic:spPr>
                     <a:xfrm>
                       <a:off x="0" y="0"/>
-                      <a:ext cx="1800000" cy="1800000"/>
+                      <a:ext cx="2520000" cy="2520000"/>
                     </a:xfrm>
                     <a:prstGeom prst="rect">
                       <a:avLst/>
@@ -200,15 +337,68 @@
       </w:r>
     </w:p>
     <w:p>
+      <w:pPr>
+        <w:jc w:val="center"/>
+      </w:pPr>
+    </w:p>
+    <w:p>
+      <w:pPr>
+        <w:jc w:val="center"/>
+      </w:pPr>
+    </w:p>
+    <w:p>
+      <w:pPr>
+        <w:jc w:val="center"/>
+      </w:pPr>
+    </w:p>
+    <w:p>
+      <w:pPr>
+        <w:jc w:val="center"/>
+      </w:pPr>
+    </w:p>
+    <w:p>
+      <w:pPr>
+        <w:jc w:val="center"/>
+      </w:pPr>
+    </w:p>
+    <w:p>
+      <w:pPr>
+        <w:jc w:val="center"/>
+      </w:pPr>
+    </w:p>
+    <w:p>
+      <w:pPr>
+        <w:jc w:val="center"/>
+      </w:pPr>
+    </w:p>
+    <w:p>
+      <w:pPr>
+        <w:jc w:val="center"/>
+      </w:pPr>
+    </w:p>
+    <w:p>
+      <w:pPr>
+        <w:jc w:val="center"/>
+      </w:pPr>
+    </w:p>
+    <w:p>
+      <w:pPr>
+        <w:jc w:val="center"/>
+      </w:pPr>
+    </w:p>
+    <w:p>
+      <w:pPr>
+        <w:jc w:val="center"/>
+      </w:pPr>
       <w:r>
         <w:rPr>
           <w:noProof/>
         </w:rPr>
         <w:drawing>
           <wp:inline distT="0" distB="0" distL="0" distR="0">
-            <wp:extent cx="1800000" cy="1800000"/>
+            <wp:extent cx="2520000" cy="2520000"/>
             <wp:effectExtent l="0" t="0" r="0" b="0"/>
-            <wp:docPr id="5" name="Imagem 5"/>
+            <wp:docPr id="24" name="Imagem 24"/>
             <wp:cNvGraphicFramePr>
               <a:graphicFrameLocks xmlns:a="http://schemas.openxmlformats.org/drawingml/2006/main" noChangeAspect="1"/>
             </wp:cNvGraphicFramePr>
@@ -216,7 +406,7 @@
               <a:graphicData uri="http://schemas.openxmlformats.org/drawingml/2006/picture">
                 <pic:pic xmlns:pic="http://schemas.openxmlformats.org/drawingml/2006/picture">
                   <pic:nvPicPr>
-                    <pic:cNvPr id="5" name="markerSignal1.jpg"/>
+                    <pic:cNvPr id="24" name="markerSignal1.jpg"/>
                     <pic:cNvPicPr/>
                   </pic:nvPicPr>
                   <pic:blipFill>
@@ -234,7 +424,7 @@
                   <pic:spPr>
                     <a:xfrm>
                       <a:off x="0" y="0"/>
-                      <a:ext cx="1800000" cy="1800000"/>
+                      <a:ext cx="2520000" cy="2520000"/>
                     </a:xfrm>
                     <a:prstGeom prst="rect">
                       <a:avLst/>
@@ -247,17 +437,54 @@
         </w:drawing>
       </w:r>
     </w:p>
-    <w:p/>
-    <w:p>
+    <w:p>
+      <w:pPr>
+        <w:jc w:val="center"/>
+      </w:pPr>
+    </w:p>
+    <w:p>
+      <w:pPr>
+        <w:jc w:val="center"/>
+      </w:pPr>
+    </w:p>
+    <w:p>
+      <w:pPr>
+        <w:jc w:val="center"/>
+      </w:pPr>
+    </w:p>
+    <w:p>
+      <w:pPr>
+        <w:jc w:val="center"/>
+      </w:pPr>
+    </w:p>
+    <w:p>
+      <w:pPr>
+        <w:jc w:val="center"/>
+      </w:pPr>
+    </w:p>
+    <w:p>
+      <w:pPr>
+        <w:jc w:val="center"/>
+      </w:pPr>
+    </w:p>
+    <w:p>
+      <w:pPr>
+        <w:jc w:val="center"/>
+      </w:pPr>
+    </w:p>
+    <w:p>
+      <w:pPr>
+        <w:jc w:val="center"/>
+      </w:pPr>
       <w:r>
         <w:rPr>
           <w:noProof/>
         </w:rPr>
         <w:drawing>
           <wp:inline distT="0" distB="0" distL="0" distR="0">
-            <wp:extent cx="1800000" cy="1800000"/>
+            <wp:extent cx="2520000" cy="2520000"/>
             <wp:effectExtent l="0" t="0" r="0" b="0"/>
-            <wp:docPr id="6" name="Imagem 6"/>
+            <wp:docPr id="25" name="Imagem 25"/>
             <wp:cNvGraphicFramePr>
               <a:graphicFrameLocks xmlns:a="http://schemas.openxmlformats.org/drawingml/2006/main" noChangeAspect="1"/>
             </wp:cNvGraphicFramePr>
@@ -265,7 +492,7 @@
               <a:graphicData uri="http://schemas.openxmlformats.org/drawingml/2006/picture">
                 <pic:pic xmlns:pic="http://schemas.openxmlformats.org/drawingml/2006/picture">
                   <pic:nvPicPr>
-                    <pic:cNvPr id="6" name="markerSignal2.jpg"/>
+                    <pic:cNvPr id="25" name="markerSignal2.jpg"/>
                     <pic:cNvPicPr/>
                   </pic:nvPicPr>
                   <pic:blipFill>
@@ -283,7 +510,7 @@
                   <pic:spPr>
                     <a:xfrm>
                       <a:off x="0" y="0"/>
-                      <a:ext cx="1800000" cy="1800000"/>
+                      <a:ext cx="2520000" cy="2520000"/>
                     </a:xfrm>
                     <a:prstGeom prst="rect">
                       <a:avLst/>
@@ -296,17 +523,76 @@
         </w:drawing>
       </w:r>
     </w:p>
-    <w:p/>
-    <w:p>
+    <w:p>
+      <w:pPr>
+        <w:jc w:val="center"/>
+      </w:pPr>
+    </w:p>
+    <w:p>
+      <w:pPr>
+        <w:jc w:val="center"/>
+      </w:pPr>
+    </w:p>
+    <w:p>
+      <w:pPr>
+        <w:jc w:val="center"/>
+      </w:pPr>
+    </w:p>
+    <w:p>
+      <w:pPr>
+        <w:jc w:val="center"/>
+      </w:pPr>
+    </w:p>
+    <w:p>
+      <w:pPr>
+        <w:jc w:val="center"/>
+      </w:pPr>
+    </w:p>
+    <w:p>
+      <w:pPr>
+        <w:jc w:val="center"/>
+      </w:pPr>
+    </w:p>
+    <w:p>
+      <w:pPr>
+        <w:jc w:val="center"/>
+      </w:pPr>
+    </w:p>
+    <w:p>
+      <w:pPr>
+        <w:jc w:val="center"/>
+      </w:pPr>
+    </w:p>
+    <w:p>
+      <w:pPr>
+        <w:jc w:val="center"/>
+      </w:pPr>
+    </w:p>
+    <w:p>
+      <w:pPr>
+        <w:jc w:val="center"/>
+      </w:pPr>
+    </w:p>
+    <w:p>
+      <w:pPr>
+        <w:jc w:val="center"/>
+      </w:pPr>
+    </w:p>
+    <w:p>
+      <w:pPr>
+        <w:jc w:val="center"/>
+      </w:pPr>
+      <w:bookmarkStart w:id="0" w:name="_GoBack"/>
+      <w:bookmarkEnd w:id="0"/>
       <w:r>
         <w:rPr>
           <w:noProof/>
         </w:rPr>
         <w:drawing>
           <wp:inline distT="0" distB="0" distL="0" distR="0">
-            <wp:extent cx="1800000" cy="1800000"/>
+            <wp:extent cx="2520000" cy="2520000"/>
             <wp:effectExtent l="0" t="0" r="0" b="0"/>
-            <wp:docPr id="7" name="Imagem 7"/>
+            <wp:docPr id="26" name="Imagem 26"/>
             <wp:cNvGraphicFramePr>
               <a:graphicFrameLocks xmlns:a="http://schemas.openxmlformats.org/drawingml/2006/main" noChangeAspect="1"/>
             </wp:cNvGraphicFramePr>
@@ -314,7 +600,7 @@
               <a:graphicData uri="http://schemas.openxmlformats.org/drawingml/2006/picture">
                 <pic:pic xmlns:pic="http://schemas.openxmlformats.org/drawingml/2006/picture">
                   <pic:nvPicPr>
-                    <pic:cNvPr id="7" name="markerSignal3.jpg"/>
+                    <pic:cNvPr id="26" name="markerSignal3.jpg"/>
                     <pic:cNvPicPr/>
                   </pic:nvPicPr>
                   <pic:blipFill>
@@ -332,7 +618,7 @@
                   <pic:spPr>
                     <a:xfrm>
                       <a:off x="0" y="0"/>
-                      <a:ext cx="1800000" cy="1800000"/>
+                      <a:ext cx="2520000" cy="2520000"/>
                     </a:xfrm>
                     <a:prstGeom prst="rect">
                       <a:avLst/>
@@ -345,17 +631,49 @@
         </w:drawing>
       </w:r>
     </w:p>
-    <w:p/>
-    <w:p>
+    <w:p>
+      <w:pPr>
+        <w:jc w:val="center"/>
+      </w:pPr>
+    </w:p>
+    <w:p>
+      <w:pPr>
+        <w:jc w:val="center"/>
+      </w:pPr>
+    </w:p>
+    <w:p>
+      <w:pPr>
+        <w:jc w:val="center"/>
+      </w:pPr>
+    </w:p>
+    <w:p>
+      <w:pPr>
+        <w:jc w:val="center"/>
+      </w:pPr>
+    </w:p>
+    <w:p>
+      <w:pPr>
+        <w:jc w:val="center"/>
+      </w:pPr>
+    </w:p>
+    <w:p>
+      <w:pPr>
+        <w:jc w:val="center"/>
+      </w:pPr>
+    </w:p>
+    <w:p>
+      <w:pPr>
+        <w:jc w:val="center"/>
+      </w:pPr>
       <w:r>
         <w:rPr>
           <w:noProof/>
         </w:rPr>
         <w:drawing>
           <wp:inline distT="0" distB="0" distL="0" distR="0">
-            <wp:extent cx="1800000" cy="1800000"/>
+            <wp:extent cx="2520000" cy="2520000"/>
             <wp:effectExtent l="0" t="0" r="0" b="0"/>
-            <wp:docPr id="8" name="Imagem 8"/>
+            <wp:docPr id="27" name="Imagem 27"/>
             <wp:cNvGraphicFramePr>
               <a:graphicFrameLocks xmlns:a="http://schemas.openxmlformats.org/drawingml/2006/main" noChangeAspect="1"/>
             </wp:cNvGraphicFramePr>
@@ -363,7 +681,7 @@
               <a:graphicData uri="http://schemas.openxmlformats.org/drawingml/2006/picture">
                 <pic:pic xmlns:pic="http://schemas.openxmlformats.org/drawingml/2006/picture">
                   <pic:nvPicPr>
-                    <pic:cNvPr id="8" name="markerSignal4.jpg"/>
+                    <pic:cNvPr id="27" name="markerSignal4.jpg"/>
                     <pic:cNvPicPr/>
                   </pic:nvPicPr>
                   <pic:blipFill>
@@ -381,7 +699,7 @@
                   <pic:spPr>
                     <a:xfrm>
                       <a:off x="0" y="0"/>
-                      <a:ext cx="1800000" cy="1800000"/>
+                      <a:ext cx="2520000" cy="2520000"/>
                     </a:xfrm>
                     <a:prstGeom prst="rect">
                       <a:avLst/>
@@ -395,9 +713,10 @@
       </w:r>
     </w:p>
     <w:sectPr>
+      <w:type w:val="continuous"/>
       <w:pgSz w:w="11906" w:h="16838"/>
       <w:pgMar w:top="720" w:right="720" w:bottom="720" w:left="720" w:header="708" w:footer="708" w:gutter="0"/>
-      <w:cols w:num="2" w:space="708"/>
+      <w:cols w:space="708"/>
       <w:docGrid w:linePitch="360"/>
     </w:sectPr>
   </w:body>

</xml_diff>